<commit_message>
Add new questionnaires and organize
</commit_message>
<xml_diff>
--- a/eds/spanish_latAm/parent/edshvs-p_esla.docx
+++ b/eds/spanish_latAm/parent/edshvs-p_esla.docx
@@ -14,25 +14,13 @@
           <w:b/>
           <w:bCs/>
         </w:rPr>
-        <w:t xml:space="preserve">Everyday Discrimination Scale (Short Version, Parent Report) </w:t>
+        <w:t>Escala de Discrimanción Diaria (Versión Corta, Reporte Para Los Padres)</w:t>
       </w:r>
     </w:p>
     <w:p/>
     <w:p>
       <w:r>
-        <w:t>In your</w:t>
-      </w:r>
-      <w:r>
-        <w:t xml:space="preserve"> child’s</w:t>
-      </w:r>
-      <w:r>
-        <w:t xml:space="preserve"> day-to-day life how often have any of the following things happened to </w:t>
-      </w:r>
-      <w:r>
-        <w:t>them</w:t>
-      </w:r>
-      <w:r>
-        <w:t>?</w:t>
+        <w:t>En la vida diaria de su hijo/a, ¿con que frecuencia le ha sucedido alguna de las siguientes cosas?</w:t>
       </w:r>
     </w:p>
     <w:p/>
@@ -45,7 +33,7 @@
         </w:numPr>
       </w:pPr>
       <w:r>
-        <w:t>Almost everyday</w:t>
+        <w:t>Casi todos los días</w:t>
       </w:r>
     </w:p>
     <w:p>
@@ -57,7 +45,7 @@
         </w:numPr>
       </w:pPr>
       <w:r>
-        <w:t>At least once a week</w:t>
+        <w:t>Al menos una vez por semana</w:t>
       </w:r>
     </w:p>
     <w:p>
@@ -69,7 +57,7 @@
         </w:numPr>
       </w:pPr>
       <w:r>
-        <w:t>A few times a month</w:t>
+        <w:t>Algunas veces al mes</w:t>
       </w:r>
     </w:p>
     <w:p>
@@ -81,7 +69,7 @@
         </w:numPr>
       </w:pPr>
       <w:r>
-        <w:t>A few times a year</w:t>
+        <w:t>Algunas veces al año</w:t>
       </w:r>
     </w:p>
     <w:p>
@@ -93,7 +81,7 @@
         </w:numPr>
       </w:pPr>
       <w:r>
-        <w:t>Less than once a year</w:t>
+        <w:t>Menos de una vez al año</w:t>
       </w:r>
     </w:p>
     <w:p>
@@ -105,7 +93,7 @@
         </w:numPr>
       </w:pPr>
       <w:r>
-        <w:t>Never</w:t>
+        <w:t>Nunca</w:t>
       </w:r>
     </w:p>
     <w:p/>
@@ -119,16 +107,7 @@
         <w:ind w:left="360"/>
       </w:pPr>
       <w:r>
-        <w:t>Your child is</w:t>
-      </w:r>
-      <w:r>
-        <w:t xml:space="preserve"> treated with less courtesy </w:t>
-      </w:r>
-      <w:r>
-        <w:t>o</w:t>
-      </w:r>
-      <w:r>
-        <w:t>r respect than other people.</w:t>
+        <w:t>Su hijo/a es tratado con menos cortesía o respeto que otras personas.</w:t>
       </w:r>
     </w:p>
     <w:p>
@@ -141,16 +120,7 @@
         <w:ind w:left="360"/>
       </w:pPr>
       <w:r>
-        <w:t>Your child</w:t>
-      </w:r>
-      <w:r>
-        <w:t xml:space="preserve"> receive</w:t>
-      </w:r>
-      <w:r>
-        <w:t>s</w:t>
-      </w:r>
-      <w:r>
-        <w:t xml:space="preserve"> poorer service than other people at restaurants or stores.</w:t>
+        <w:t>Su hijo/a recibe peor servicio que otras personas en un restaurante o en una tienda.</w:t>
       </w:r>
     </w:p>
     <w:p>
@@ -163,13 +133,7 @@
         <w:ind w:left="360"/>
       </w:pPr>
       <w:r>
-        <w:t>People act as if they think you</w:t>
-      </w:r>
-      <w:r>
-        <w:t>r child is</w:t>
-      </w:r>
-      <w:r>
-        <w:t xml:space="preserve"> not smart.</w:t>
+        <w:t>La gente actúa como si pensaran que su hijo/a no es inteligente.</w:t>
       </w:r>
     </w:p>
     <w:p>
@@ -182,13 +146,7 @@
         <w:ind w:left="360"/>
       </w:pPr>
       <w:r>
-        <w:t xml:space="preserve">People act as if they are afraid of </w:t>
-      </w:r>
-      <w:r>
-        <w:t>your child</w:t>
-      </w:r>
-      <w:r>
-        <w:t>.</w:t>
+        <w:t>La gente actúa como si le tuvieran miedo a su hijo/a.</w:t>
       </w:r>
     </w:p>
     <w:p>
@@ -201,24 +159,19 @@
         <w:ind w:left="360"/>
       </w:pPr>
       <w:r>
-        <w:t>You</w:t>
-      </w:r>
-      <w:r>
-        <w:t>r child is</w:t>
-      </w:r>
-      <w:r>
-        <w:t xml:space="preserve"> threatened or harassed.</w:t>
+        <w:t>Su hijo/a es amenazado o acosado.</w:t>
       </w:r>
     </w:p>
     <w:p/>
     <w:p>
       <w:r>
-        <w:t>If you answered “A few times a year” or more frequently to at least one question above,</w:t>
-      </w:r>
-    </w:p>
-    <w:p>
-      <w:r>
-        <w:t>what do you think is the main reason for these experiences? (Check all that apply.)</w:t>
+        <w:t>Si usted respondió “Algunas veces al año” o con más frecuencia a al menos una pregunta: ¿Cual crees que es la razón principal para estas experiencias?</w:t>
+      </w:r>
+      <w:r>
+        <w:t xml:space="preserve"> </w:t>
+      </w:r>
+      <w:r>
+        <w:t>(Marque todo lo que corresponda.)</w:t>
       </w:r>
     </w:p>
     <w:p>
@@ -230,25 +183,7 @@
         </w:numPr>
       </w:pPr>
       <w:r>
-        <w:t xml:space="preserve">Your </w:t>
-      </w:r>
-      <w:r>
-        <w:t>child’s a</w:t>
-      </w:r>
-      <w:r>
-        <w:t xml:space="preserve">ncestry or </w:t>
-      </w:r>
-      <w:r>
-        <w:t>n</w:t>
-      </w:r>
-      <w:r>
-        <w:t xml:space="preserve">ational </w:t>
-      </w:r>
-      <w:r>
-        <w:t>o</w:t>
-      </w:r>
-      <w:r>
-        <w:t>rigins</w:t>
+        <w:t>La ascendencia u origen nacional de su hijo/a</w:t>
       </w:r>
     </w:p>
     <w:p>
@@ -260,13 +195,7 @@
         </w:numPr>
       </w:pPr>
       <w:r>
-        <w:t>Your</w:t>
-      </w:r>
-      <w:r>
-        <w:t xml:space="preserve"> child’s g</w:t>
-      </w:r>
-      <w:r>
-        <w:t>ender</w:t>
+        <w:t>El género de su hijo/a</w:t>
       </w:r>
     </w:p>
     <w:p>
@@ -278,13 +207,7 @@
         </w:numPr>
       </w:pPr>
       <w:r>
-        <w:t xml:space="preserve">Your </w:t>
-      </w:r>
-      <w:r>
-        <w:t>child’s r</w:t>
-      </w:r>
-      <w:r>
-        <w:t>ace</w:t>
+        <w:t>La raza de su hijo/a</w:t>
       </w:r>
     </w:p>
     <w:p>
@@ -296,13 +219,7 @@
         </w:numPr>
       </w:pPr>
       <w:r>
-        <w:t xml:space="preserve">Your </w:t>
-      </w:r>
-      <w:r>
-        <w:t>child’s a</w:t>
-      </w:r>
-      <w:r>
-        <w:t>ge</w:t>
+        <w:t>La edad de su hijo/a</w:t>
       </w:r>
     </w:p>
     <w:p>
@@ -314,13 +231,7 @@
         </w:numPr>
       </w:pPr>
       <w:r>
-        <w:t xml:space="preserve">Your </w:t>
-      </w:r>
-      <w:r>
-        <w:t>child’s r</w:t>
-      </w:r>
-      <w:r>
-        <w:t>eligion</w:t>
+        <w:t>La religión de su hijo/a</w:t>
       </w:r>
     </w:p>
     <w:p>
@@ -332,13 +243,7 @@
         </w:numPr>
       </w:pPr>
       <w:r>
-        <w:t xml:space="preserve">Your </w:t>
-      </w:r>
-      <w:r>
-        <w:t>child’s h</w:t>
-      </w:r>
-      <w:r>
-        <w:t>eight</w:t>
+        <w:t>La estatura de su hijo/a</w:t>
       </w:r>
     </w:p>
     <w:p>
@@ -350,13 +255,7 @@
         </w:numPr>
       </w:pPr>
       <w:r>
-        <w:t xml:space="preserve">Your </w:t>
-      </w:r>
-      <w:r>
-        <w:t>child’s w</w:t>
-      </w:r>
-      <w:r>
-        <w:t>eight</w:t>
+        <w:t>El peso de su hijo/a</w:t>
       </w:r>
     </w:p>
     <w:p>
@@ -368,31 +267,7 @@
         </w:numPr>
       </w:pPr>
       <w:r>
-        <w:t xml:space="preserve">Some other </w:t>
-      </w:r>
-      <w:r>
-        <w:t>a</w:t>
-      </w:r>
-      <w:r>
-        <w:t xml:space="preserve">spect of </w:t>
-      </w:r>
-      <w:r>
-        <w:t>your child’s</w:t>
-      </w:r>
-      <w:r>
-        <w:t xml:space="preserve"> </w:t>
-      </w:r>
-      <w:r>
-        <w:t>p</w:t>
-      </w:r>
-      <w:r>
-        <w:t xml:space="preserve">hysical </w:t>
-      </w:r>
-      <w:r>
-        <w:t>a</w:t>
-      </w:r>
-      <w:r>
-        <w:t>ppearance</w:t>
+        <w:t>Un otro aspecto de la apariencia física de su hijo/a</w:t>
       </w:r>
     </w:p>
     <w:p>
@@ -404,19 +279,7 @@
         </w:numPr>
       </w:pPr>
       <w:r>
-        <w:t xml:space="preserve">Your </w:t>
-      </w:r>
-      <w:r>
-        <w:t>child’s s</w:t>
-      </w:r>
-      <w:r>
-        <w:t xml:space="preserve">exual </w:t>
-      </w:r>
-      <w:r>
-        <w:t>o</w:t>
-      </w:r>
-      <w:r>
-        <w:t>rientation</w:t>
+        <w:t>La orientación sexual de su hijo/a</w:t>
       </w:r>
     </w:p>
     <w:p>
@@ -428,28 +291,7 @@
         </w:numPr>
       </w:pPr>
       <w:r>
-        <w:t xml:space="preserve">Your </w:t>
-      </w:r>
-      <w:r>
-        <w:t>family’s</w:t>
-      </w:r>
-      <w:r>
-        <w:t xml:space="preserve"> e</w:t>
-      </w:r>
-      <w:r>
-        <w:t xml:space="preserve">ducation or </w:t>
-      </w:r>
-      <w:r>
-        <w:t>i</w:t>
-      </w:r>
-      <w:r>
-        <w:t xml:space="preserve">ncome </w:t>
-      </w:r>
-      <w:r>
-        <w:t>l</w:t>
-      </w:r>
-      <w:r>
-        <w:t>evel</w:t>
+        <w:t>El nivel de educación o nivel de ingreso de su familia</w:t>
       </w:r>
     </w:p>
     <w:p>
@@ -461,7 +303,7 @@
         </w:numPr>
       </w:pPr>
       <w:r>
-        <w:t>A physical disability</w:t>
+        <w:t>Una discapacidad física</w:t>
       </w:r>
     </w:p>
     <w:p>
@@ -473,13 +315,7 @@
         </w:numPr>
       </w:pPr>
       <w:r>
-        <w:t xml:space="preserve">Your </w:t>
-      </w:r>
-      <w:r>
-        <w:t xml:space="preserve">child’s </w:t>
-      </w:r>
-      <w:r>
-        <w:t>shade of skin color</w:t>
+        <w:t>El tono de piel de su hijo/a</w:t>
       </w:r>
     </w:p>
     <w:p>
@@ -491,10 +327,7 @@
         </w:numPr>
       </w:pPr>
       <w:r>
-        <w:t>Other (specify)</w:t>
-      </w:r>
-      <w:r>
-        <w:tab/>
+        <w:t>Otro (Especifique)</w:t>
       </w:r>
     </w:p>
     <w:p>
@@ -525,19 +358,13 @@
           <w:bCs/>
         </w:rPr>
         <w:lastRenderedPageBreak/>
-        <w:t>Heightened Vigilance Scale (Parent Report)</w:t>
+        <w:t>Escala de Vigilancia Aumentada (Reporte Para Los Padres)</w:t>
       </w:r>
     </w:p>
     <w:p/>
     <w:p>
       <w:r>
-        <w:t>In dealing with these day-to-day experiences that you just told me about, how often do</w:t>
-      </w:r>
-      <w:r>
-        <w:t>es your child</w:t>
-      </w:r>
-      <w:r>
-        <w:t>:</w:t>
+        <w:t>Al lidiar con estas experiencias de la vida diaria de las que me acaba de hablar, ¿con qué frecuencia su hijo/a:</w:t>
       </w:r>
     </w:p>
     <w:p/>
@@ -550,7 +377,7 @@
         </w:numPr>
       </w:pPr>
       <w:r>
-        <w:t>Very often</w:t>
+        <w:t>Muy a menudo</w:t>
       </w:r>
       <w:r>
         <w:tab/>
@@ -574,7 +401,7 @@
         </w:numPr>
       </w:pPr>
       <w:r>
-        <w:t>Fairly often</w:t>
+        <w:t>Bastante a menudo</w:t>
       </w:r>
       <w:r>
         <w:tab/>
@@ -598,7 +425,7 @@
         </w:numPr>
       </w:pPr>
       <w:r>
-        <w:t>Not too often</w:t>
+        <w:t>No tan a menudo</w:t>
       </w:r>
       <w:r>
         <w:tab/>
@@ -622,12 +449,15 @@
         </w:numPr>
       </w:pPr>
       <w:r>
-        <w:t>Hardly ever</w:t>
+        <w:t>Casi nunca</w:t>
       </w:r>
       <w:r>
         <w:tab/>
       </w:r>
       <w:r>
+        <w:tab/>
+      </w:r>
+      <w:r>
         <w:t>(</w:t>
       </w:r>
       <w:r>
@@ -646,7 +476,16 @@
         </w:numPr>
       </w:pPr>
       <w:r>
-        <w:t>Never</w:t>
+        <w:t>N</w:t>
+      </w:r>
+      <w:r>
+        <w:t>unca</w:t>
+      </w:r>
+      <w:r>
+        <w:tab/>
+      </w:r>
+      <w:r>
+        <w:tab/>
       </w:r>
       <w:r>
         <w:tab/>
@@ -673,13 +512,7 @@
         <w:ind w:left="360"/>
       </w:pPr>
       <w:r>
-        <w:t xml:space="preserve">Think in advance about the kinds of problems </w:t>
-      </w:r>
-      <w:r>
-        <w:t>they</w:t>
-      </w:r>
-      <w:r>
-        <w:t xml:space="preserve"> are likely to experience?</w:t>
+        <w:t>¿Piensa de antemano en los tipos de problemas que es probable que experience?</w:t>
       </w:r>
     </w:p>
     <w:p>
@@ -692,7 +525,7 @@
         <w:ind w:left="360"/>
       </w:pPr>
       <w:r>
-        <w:t>Try to prepare for possible insults before leaving home?</w:t>
+        <w:t>¿Intenta prepararse para posibles insultos antes de salir de casa?</w:t>
       </w:r>
     </w:p>
     <w:p>
@@ -705,19 +538,7 @@
         <w:ind w:left="360"/>
       </w:pPr>
       <w:r>
-        <w:t xml:space="preserve">Feel that </w:t>
-      </w:r>
-      <w:r>
-        <w:t>they</w:t>
-      </w:r>
-      <w:r>
-        <w:t xml:space="preserve"> always have to be very careful about </w:t>
-      </w:r>
-      <w:r>
-        <w:t>their</w:t>
-      </w:r>
-      <w:r>
-        <w:t xml:space="preserve"> appearance to get good service or avoid being harassed?</w:t>
+        <w:t>¿Siente que siempre tiene que tener mucho cuidado con su apariencia para recibir un buen servicio o evitar ser acosado?</w:t>
       </w:r>
     </w:p>
     <w:p>
@@ -730,19 +551,7 @@
         <w:ind w:left="360"/>
       </w:pPr>
       <w:r>
-        <w:t xml:space="preserve">Carefully watch what </w:t>
-      </w:r>
-      <w:r>
-        <w:t>they</w:t>
-      </w:r>
-      <w:r>
-        <w:t xml:space="preserve"> say and how </w:t>
-      </w:r>
-      <w:r>
-        <w:t>they</w:t>
-      </w:r>
-      <w:r>
-        <w:t xml:space="preserve"> say it?</w:t>
+        <w:t>¿Observa cuidadosamente lo que dicen y cómo lo dicen?</w:t>
       </w:r>
     </w:p>
     <w:p>
@@ -755,13 +564,7 @@
         <w:ind w:left="360"/>
       </w:pPr>
       <w:r>
-        <w:t xml:space="preserve">Carefully observe what happens around </w:t>
-      </w:r>
-      <w:r>
-        <w:t>them</w:t>
-      </w:r>
-      <w:r>
-        <w:t>?</w:t>
+        <w:t>¿Observa cuidadosamente lo que sucede a su alrededor?</w:t>
       </w:r>
     </w:p>
     <w:p>
@@ -774,7 +577,7 @@
         <w:ind w:left="360"/>
       </w:pPr>
       <w:r>
-        <w:t>Try to avoid certain social situations and places?</w:t>
+        <w:t>¿Trata de evitar ciertas situaciones sociales y lugares?</w:t>
       </w:r>
     </w:p>
     <w:p/>

</xml_diff>